<commit_message>
Fixed to use single map.
</commit_message>
<xml_diff>
--- a/ass2_p1.docx
+++ b/ass2_p1.docx
@@ -23,7 +23,6 @@
           <w:iCs/>
         </w:rPr>
       </w:pPr>
-      <w:bookmarkStart w:id="0" w:name="_GoBack"/>
       <w:r>
         <w:rPr>
           <w:i/>
@@ -39,7 +38,6 @@
         <w:t>I</w:t>
       </w:r>
     </w:p>
-    <w:bookmarkEnd w:id="0"/>
     <w:p>
       <w:pPr>
         <w:pStyle w:val="Heading2"/>
@@ -84,35 +82,10 @@
         <w:jc w:val="both"/>
       </w:pPr>
       <w:r>
-        <w:t xml:space="preserve">This part of the report details how my </w:t>
-      </w:r>
-      <w:r>
-        <w:t>Lintilla</w:t>
-      </w:r>
-      <w:r>
-        <w:t xml:space="preserve"> </w:t>
-      </w:r>
-      <w:r>
-        <w:t xml:space="preserve">translator </w:t>
-      </w:r>
-      <w:r>
-        <w:t xml:space="preserve">solution </w:t>
-      </w:r>
-      <w:r>
-        <w:t>has been implemented</w:t>
-      </w:r>
-      <w:r>
-        <w:t xml:space="preserve">. </w:t>
-      </w:r>
-      <w:r>
-        <w:t>This part of the report has been segmented into three key sections, provided the key areas we were tasked with completing</w:t>
-      </w:r>
-      <w:r>
-        <w:t xml:space="preserve">: logical operators, array operations, and loops. </w:t>
-      </w:r>
-      <w:r>
-        <w:t xml:space="preserve">Within each section is a description into the work that had to be done to complete the translators for that part. </w:t>
-      </w:r>
+        <w:t xml:space="preserve">The first problem described a situation in which we needed to be able to determine the number of paths between two stations. We were provided a CSV data file and needed to read in the data. The data file gave us a number of station to station pairs that indicated an undirected connection between the stations on each line. </w:t>
+      </w:r>
+      <w:bookmarkStart w:id="0" w:name="_GoBack"/>
+      <w:bookmarkEnd w:id="0"/>
     </w:p>
     <w:p>
       <w:pPr>

</xml_diff>

<commit_message>
Added report PDF + variable rename.
</commit_message>
<xml_diff>
--- a/ass2_p1.docx
+++ b/ass2_p1.docx
@@ -583,66 +583,486 @@
         <w:spacing w:before="120" w:after="120"/>
         <w:jc w:val="both"/>
       </w:pPr>
+      <w:r>
+        <w:t xml:space="preserve">The first part of this problem was reading the input in. </w:t>
+      </w:r>
+      <w:r>
+        <w:t xml:space="preserve">I set up some variables to track this information. The first four things we read in from the input are the starting station, end station, the number of vertices, and the number of edges. </w:t>
+      </w:r>
+      <w:r>
+        <w:t xml:space="preserve">Therefore, I set these up in variables and read them in. </w:t>
+      </w:r>
+      <w:r>
+        <w:t xml:space="preserve">The next information that we read in was about the stations and the number of devices that each held. I used a </w:t>
+      </w:r>
+      <w:r>
+        <w:rPr>
+          <w:rFonts w:ascii="Courier" w:hAnsi="Courier"/>
+        </w:rPr>
+        <w:t>HashMap</w:t>
+      </w:r>
+      <w:r>
+        <w:t xml:space="preserve"> to hold this information.</w:t>
+      </w:r>
+      <w:r>
+        <w:t xml:space="preserve"> </w:t>
+      </w:r>
+      <w:r>
+        <w:t>I then set up a graph that would take in all the information about each edge and contain the connections between stations. Considering the problem describes an undirected graph, the graph had to have connections going in both directions. Both directions had the same number of devices.</w:t>
+      </w:r>
+      <w:r>
+        <w:t xml:space="preserve"> To complete the matrix that I would use, I then iterated </w:t>
+      </w:r>
+      <w:r>
+        <w:t xml:space="preserve">through </w:t>
+      </w:r>
+      <w:r>
+        <w:t xml:space="preserve">the remaining pairs and added to the map any connections that weren’t there. I set these to 0 as this </w:t>
+      </w:r>
+      <w:proofErr w:type="gramStart"/>
+      <w:r>
+        <w:t>represents</w:t>
+      </w:r>
+      <w:proofErr w:type="gramEnd"/>
+      <w:r>
+        <w:t xml:space="preserve"> </w:t>
+      </w:r>
+      <w:r>
+        <w:t xml:space="preserve">they </w:t>
+      </w:r>
+      <w:r>
+        <w:t xml:space="preserve">have </w:t>
+      </w:r>
+      <w:r>
+        <w:t>no connection between them.</w:t>
+      </w:r>
+    </w:p>
+    <w:p>
+      <w:pPr>
+        <w:spacing w:before="120" w:after="120"/>
+        <w:jc w:val="both"/>
+      </w:pPr>
+      <w:r>
+        <w:t xml:space="preserve">Upon studying the problem, I recognised that it is based off the </w:t>
+      </w:r>
+      <w:r>
+        <w:rPr>
+          <w:i/>
+          <w:iCs/>
+        </w:rPr>
+        <w:t>maximum</w:t>
+      </w:r>
+      <w:r>
+        <w:rPr>
+          <w:i/>
+          <w:iCs/>
+        </w:rPr>
+        <w:t xml:space="preserve"> flow problem</w:t>
+      </w:r>
+      <w:r>
+        <w:t xml:space="preserve">. Using this knowledge, I was able to use </w:t>
+      </w:r>
+      <w:proofErr w:type="spellStart"/>
+      <w:r>
+        <w:rPr>
+          <w:i/>
+          <w:iCs/>
+        </w:rPr>
+        <w:t>GeekForGeeks</w:t>
+      </w:r>
+      <w:proofErr w:type="spellEnd"/>
+      <w:r>
+        <w:t>’</w:t>
+      </w:r>
+      <w:r>
+        <w:t xml:space="preserve"> implementation of Ford-Fulkerson’s algorithm</w:t>
+      </w:r>
+      <w:r>
+        <w:rPr>
+          <w:vertAlign w:val="superscript"/>
+        </w:rPr>
+        <w:t xml:space="preserve"> [2]</w:t>
+      </w:r>
+      <w:r>
+        <w:t xml:space="preserve"> as a starting point for this problem. </w:t>
+      </w:r>
+      <w:r>
+        <w:t>This solution begins by setting up a residual graph that we will use to find the maximum flow in each path.</w:t>
+      </w:r>
+      <w:r>
+        <w:t xml:space="preserve"> This is set up by creating a copy of the graph that was set up when readin</w:t>
+      </w:r>
+      <w:r>
+        <w:t xml:space="preserve">g in the data. I used the </w:t>
+      </w:r>
+      <w:r>
+        <w:rPr>
+          <w:rFonts w:ascii="Courier" w:hAnsi="Courier"/>
+        </w:rPr>
+        <w:t xml:space="preserve">HashMap </w:t>
+      </w:r>
+      <w:proofErr w:type="spellStart"/>
+      <w:r>
+        <w:rPr>
+          <w:rFonts w:ascii="Courier" w:hAnsi="Courier"/>
+        </w:rPr>
+        <w:t>rGraph</w:t>
+      </w:r>
+      <w:proofErr w:type="spellEnd"/>
+      <w:r>
+        <w:t xml:space="preserve"> to store this.</w:t>
+      </w:r>
+      <w:r>
+        <w:t xml:space="preserve"> Next, I needed to set up a way of tracking the parent of each node that has been found to have a path. </w:t>
+      </w:r>
+      <w:r>
+        <w:t xml:space="preserve">This is stored in a </w:t>
+      </w:r>
+      <w:r>
+        <w:rPr>
+          <w:rFonts w:ascii="Courier" w:hAnsi="Courier"/>
+        </w:rPr>
+        <w:t>HashMap</w:t>
+      </w:r>
+      <w:r>
+        <w:t xml:space="preserve"> that has a string representing a station and is mapped to the ‘parent’ node upon finding a path from start to end. </w:t>
+      </w:r>
+      <w:r>
+        <w:t>To initialise, I simply placed all the station names in there and mapped them to an empty string.</w:t>
+      </w:r>
+    </w:p>
+    <w:p>
+      <w:pPr>
+        <w:spacing w:before="120" w:after="120"/>
+        <w:jc w:val="both"/>
+      </w:pPr>
+      <w:r>
+        <w:t>The next part of this algorithm continues to iterate while there is a path from the start to the end</w:t>
+      </w:r>
+      <w:r>
+        <w:t xml:space="preserve"> stations</w:t>
+      </w:r>
+      <w:r>
+        <w:t xml:space="preserve">. </w:t>
+      </w:r>
+      <w:r>
+        <w:t xml:space="preserve">It should be noted that this part required the creation of a simple </w:t>
+      </w:r>
+      <w:r>
+        <w:rPr>
+          <w:i/>
+          <w:iCs/>
+        </w:rPr>
+        <w:t>BFS</w:t>
+      </w:r>
+      <w:r>
+        <w:t xml:space="preserve"> helper method. I will not describe its functionality in detail as it was only a standard </w:t>
+      </w:r>
+      <w:r>
+        <w:rPr>
+          <w:i/>
+          <w:iCs/>
+        </w:rPr>
+        <w:t>BFS</w:t>
+      </w:r>
+      <w:r>
+        <w:t xml:space="preserve"> implementation that returned true if the residual graph had a path from start to end. However, it should be noted that the </w:t>
+      </w:r>
+      <w:r>
+        <w:rPr>
+          <w:i/>
+          <w:iCs/>
+        </w:rPr>
+        <w:t>BFS</w:t>
+      </w:r>
+      <w:r>
+        <w:t xml:space="preserve"> modified the </w:t>
+      </w:r>
+      <w:r>
+        <w:rPr>
+          <w:rFonts w:ascii="Courier" w:hAnsi="Courier"/>
+        </w:rPr>
+        <w:t>parent</w:t>
+      </w:r>
+      <w:r>
+        <w:t xml:space="preserve"> map when finding a path.</w:t>
+      </w:r>
+      <w:r>
+        <w:t xml:space="preserve"> </w:t>
+      </w:r>
+    </w:p>
+    <w:p>
+      <w:pPr>
+        <w:spacing w:before="120" w:after="120"/>
+        <w:jc w:val="both"/>
+      </w:pPr>
+      <w:r>
+        <w:t xml:space="preserve">We then iterate through until there are no more paths. On each iteration, the loop uses the parents to get the minimum path flow backwards, updating the residual graph with this minimum flow once it has discovered. The idea is that while there is some path between the two stations, we must also have more flow that we can pass through the network. </w:t>
+      </w:r>
+      <w:r>
+        <w:t xml:space="preserve">Once this has completed, we have a maximum flow between the start and end nodes. So, if we were only considering the </w:t>
+      </w:r>
+      <w:proofErr w:type="gramStart"/>
+      <w:r>
+        <w:t>edges</w:t>
+      </w:r>
+      <w:proofErr w:type="gramEnd"/>
+      <w:r>
+        <w:t xml:space="preserve"> we would know the minimum number of devices that would cause an outage </w:t>
+      </w:r>
+      <w:r>
+        <w:t>between two provided stations</w:t>
+      </w:r>
+      <w:r>
+        <w:t xml:space="preserve">. </w:t>
+      </w:r>
+    </w:p>
+    <w:p>
+      <w:pPr>
+        <w:spacing w:before="120" w:after="120"/>
+        <w:jc w:val="both"/>
+      </w:pPr>
+      <w:r>
+        <w:t>To consider the nodes, I used the minimum-cut problem that extends the Ford-Fulkerson algorithm</w:t>
+      </w:r>
+      <w:r>
+        <w:t xml:space="preserve"> for inspiration</w:t>
+      </w:r>
+      <w:r>
+        <w:rPr>
+          <w:vertAlign w:val="superscript"/>
+        </w:rPr>
+        <w:t xml:space="preserve"> [3]</w:t>
+      </w:r>
+      <w:r>
+        <w:t>.</w:t>
+      </w:r>
+      <w:r>
+        <w:t xml:space="preserve"> This utilises a </w:t>
+      </w:r>
+      <w:r>
+        <w:rPr>
+          <w:i/>
+          <w:iCs/>
+        </w:rPr>
+        <w:t>DFS</w:t>
+      </w:r>
+      <w:r>
+        <w:t xml:space="preserve"> </w:t>
+      </w:r>
+      <w:r>
+        <w:t xml:space="preserve">helper method </w:t>
+      </w:r>
+      <w:r>
+        <w:t xml:space="preserve">to find all the nodes that have been visited in the graph. </w:t>
+      </w:r>
+      <w:r>
+        <w:t xml:space="preserve">Then, we iterate over each pair and if the first node has been visited, the second one has not and the edge between them exists (i.e. is not 0), we use the minimum number of devices of the two edges, or the connecting edge. By then adding this to a running total, by the </w:t>
+      </w:r>
+      <w:r>
+        <w:t xml:space="preserve">max flow in the graph. </w:t>
+      </w:r>
+    </w:p>
+    <w:p>
+      <w:pPr>
+        <w:jc w:val="center"/>
+      </w:pPr>
+      <w:r>
+        <w:lastRenderedPageBreak/>
+        <w:drawing>
+          <wp:inline distT="0" distB="0" distL="0" distR="0" wp14:anchorId="2763141A" wp14:editId="5A1D11DB">
+            <wp:extent cx="4012446" cy="2205066"/>
+            <wp:effectExtent l="25400" t="25400" r="26670" b="30480"/>
+            <wp:docPr id="2" name="Picture 2" descr="A screenshot of a video game&#10;&#10;Description automatically generated"/>
+            <wp:cNvGraphicFramePr>
+              <a:graphicFrameLocks xmlns:a="http://schemas.openxmlformats.org/drawingml/2006/main" noChangeAspect="1"/>
+            </wp:cNvGraphicFramePr>
+            <a:graphic xmlns:a="http://schemas.openxmlformats.org/drawingml/2006/main">
+              <a:graphicData uri="http://schemas.openxmlformats.org/drawingml/2006/picture">
+                <pic:pic xmlns:pic="http://schemas.openxmlformats.org/drawingml/2006/picture">
+                  <pic:nvPicPr>
+                    <pic:cNvPr id="1" name=""/>
+                    <pic:cNvPicPr/>
+                  </pic:nvPicPr>
+                  <pic:blipFill>
+                    <a:blip r:embed="rId7"/>
+                    <a:stretch>
+                      <a:fillRect/>
+                    </a:stretch>
+                  </pic:blipFill>
+                  <pic:spPr>
+                    <a:xfrm>
+                      <a:off x="0" y="0"/>
+                      <a:ext cx="4027324" cy="2213242"/>
+                    </a:xfrm>
+                    <a:prstGeom prst="rect">
+                      <a:avLst/>
+                    </a:prstGeom>
+                    <a:ln w="28575">
+                      <a:solidFill>
+                        <a:schemeClr val="tx1"/>
+                      </a:solidFill>
+                    </a:ln>
+                  </pic:spPr>
+                </pic:pic>
+              </a:graphicData>
+            </a:graphic>
+          </wp:inline>
+        </w:drawing>
+      </w:r>
+    </w:p>
+    <w:p>
+      <w:pPr>
+        <w:spacing w:before="120" w:after="120"/>
+        <w:jc w:val="center"/>
+        <w:rPr>
+          <w:i/>
+          <w:iCs/>
+        </w:rPr>
+      </w:pPr>
+      <w:r>
+        <w:rPr>
+          <w:i/>
+          <w:iCs/>
+        </w:rPr>
+        <w:t>Figure 2: Screenshot showing problem B tests passing.</w:t>
+      </w:r>
+    </w:p>
+    <w:p>
+      <w:pPr>
+        <w:jc w:val="both"/>
+      </w:pPr>
+      <w:r>
+        <w:t xml:space="preserve">After completing the implementation, I was able to run it against the test cases. </w:t>
+      </w:r>
+      <w:r>
+        <w:t xml:space="preserve">As seen in </w:t>
+      </w:r>
+      <w:r>
+        <w:rPr>
+          <w:i/>
+          <w:iCs/>
+        </w:rPr>
+        <w:t>figure 2</w:t>
+      </w:r>
+      <w:r>
+        <w:t>, all tests pass in 0.033s. This result can vary due to variance but never exceeds 0.05s.</w:t>
+      </w:r>
+    </w:p>
+    <w:p>
+      <w:pPr>
+        <w:jc w:val="both"/>
+      </w:pPr>
+    </w:p>
+    <w:p>
+      <w:pPr>
+        <w:jc w:val="both"/>
+      </w:pPr>
+    </w:p>
+    <w:p>
+      <w:pPr>
+        <w:jc w:val="both"/>
+      </w:pPr>
+    </w:p>
+    <w:p>
+      <w:r>
+        <w:br w:type="page"/>
+      </w:r>
+    </w:p>
+    <w:p>
+      <w:pPr>
+        <w:pStyle w:val="Heading2"/>
+      </w:pPr>
+      <w:r>
+        <w:lastRenderedPageBreak/>
+        <w:t>References</w:t>
+      </w:r>
+    </w:p>
+    <w:p>
+      <w:pPr>
+        <w:spacing w:before="120" w:after="120"/>
+      </w:pPr>
+      <w:r>
+        <w:t>[</w:t>
+      </w:r>
+      <w:r>
+        <w:t>1</w:t>
+      </w:r>
+      <w:r>
+        <w:t>]</w:t>
+      </w:r>
+      <w:r>
+        <w:t xml:space="preserve"> </w:t>
+      </w:r>
+      <w:r>
+        <w:t xml:space="preserve">"Floyd Warshall Algorithm | DP-16", </w:t>
+      </w:r>
+      <w:proofErr w:type="spellStart"/>
+      <w:r>
+        <w:t>GeeksforGeeks</w:t>
+      </w:r>
+      <w:proofErr w:type="spellEnd"/>
+      <w:r>
+        <w:t>. [Online]. Available: https://www.geeksforgeeks.org/floyd-warshall-algorithm-dp-16/. [Accessed: 06- Nov- 2019].</w:t>
+      </w:r>
+    </w:p>
+    <w:p>
+      <w:pPr>
+        <w:spacing w:before="120" w:after="120"/>
+      </w:pPr>
+      <w:r>
+        <w:t>[</w:t>
+      </w:r>
+      <w:r>
+        <w:t>2</w:t>
+      </w:r>
+      <w:r>
+        <w:t>]</w:t>
+      </w:r>
+      <w:r>
+        <w:t xml:space="preserve"> </w:t>
+      </w:r>
+      <w:r>
+        <w:t xml:space="preserve">"Ford-Fulkerson Algorithm for Maximum Flow Problem", </w:t>
+      </w:r>
+      <w:proofErr w:type="spellStart"/>
+      <w:r>
+        <w:t>GeeksforGeeks</w:t>
+      </w:r>
+      <w:proofErr w:type="spellEnd"/>
+      <w:r>
+        <w:t>. [Online]. Available: https://www.geeksforgeeks.org/ford-fulkerson-algorithm-for-maximum-flow-problem/. [Accessed: 06- Nov- 2019].</w:t>
+      </w:r>
       <w:bookmarkStart w:id="0" w:name="_GoBack"/>
       <w:bookmarkEnd w:id="0"/>
     </w:p>
     <w:p>
       <w:pPr>
-        <w:jc w:val="both"/>
-      </w:pPr>
-    </w:p>
-    <w:p>
-      <w:pPr>
-        <w:jc w:val="both"/>
-      </w:pPr>
-    </w:p>
-    <w:p>
-      <w:pPr>
-        <w:jc w:val="both"/>
-      </w:pPr>
-    </w:p>
-    <w:p>
-      <w:pPr>
-        <w:jc w:val="both"/>
-      </w:pPr>
-    </w:p>
-    <w:p>
-      <w:r>
-        <w:br w:type="page"/>
-      </w:r>
-    </w:p>
-    <w:p>
-      <w:pPr>
-        <w:pStyle w:val="Heading2"/>
-      </w:pPr>
-      <w:r>
-        <w:lastRenderedPageBreak/>
-        <w:t>References</w:t>
-      </w:r>
-    </w:p>
-    <w:p>
-      <w:pPr>
         <w:spacing w:before="120" w:after="120"/>
       </w:pPr>
       <w:r>
+        <w:t>[</w:t>
+      </w:r>
+      <w:r>
+        <w:t>3</w:t>
+      </w:r>
+      <w:r>
+        <w:t>]</w:t>
+      </w:r>
+      <w:r>
         <w:t xml:space="preserve"> </w:t>
       </w:r>
       <w:r>
-        <w:t xml:space="preserve">[1] </w:t>
-      </w:r>
-      <w:hyperlink r:id="rId7" w:history="1">
-        <w:r>
-          <w:rPr>
-            <w:rStyle w:val="Hyperlink"/>
-          </w:rPr>
-          <w:t>https://www.geeksforgeeks.org/floyd-warshall-algorithm-dp-16/</w:t>
-        </w:r>
-      </w:hyperlink>
-    </w:p>
-    <w:p>
-      <w:pPr>
-        <w:jc w:val="both"/>
-      </w:pPr>
+        <w:t xml:space="preserve">"Find minimum s-t cut in a flow network", </w:t>
+      </w:r>
+      <w:proofErr w:type="spellStart"/>
+      <w:r>
+        <w:t>GeeksforGeeks</w:t>
+      </w:r>
+      <w:proofErr w:type="spellEnd"/>
+      <w:r>
+        <w:t>. [Online]. Available: https://www.geeksforgeeks.org/minimum-cut-in-a-directed-graph/. [Accessed: 06- Nov- 2019].</w:t>
+      </w:r>
     </w:p>
     <w:sectPr>
       <w:headerReference w:type="default" r:id="rId8"/>
@@ -1287,6 +1707,27 @@
       <w:lang w:val="en-AU" w:eastAsia="en-GB"/>
     </w:rPr>
   </w:style>
+  <w:style w:type="paragraph" w:styleId="Heading1">
+    <w:name w:val="heading 1"/>
+    <w:basedOn w:val="Normal"/>
+    <w:next w:val="Normal"/>
+    <w:link w:val="Heading1Char"/>
+    <w:uiPriority w:val="9"/>
+    <w:qFormat/>
+    <w:rsid w:val="00577B97"/>
+    <w:pPr>
+      <w:keepNext/>
+      <w:keepLines/>
+      <w:spacing w:before="240"/>
+      <w:outlineLvl w:val="0"/>
+    </w:pPr>
+    <w:rPr>
+      <w:rFonts w:asciiTheme="majorHAnsi" w:eastAsiaTheme="majorEastAsia" w:hAnsiTheme="majorHAnsi" w:cstheme="majorBidi"/>
+      <w:color w:val="2F5496" w:themeColor="accent1" w:themeShade="BF"/>
+      <w:sz w:val="32"/>
+      <w:szCs w:val="32"/>
+    </w:rPr>
+  </w:style>
   <w:style w:type="paragraph" w:styleId="Heading2">
     <w:name w:val="heading 2"/>
     <w:basedOn w:val="Normal"/>
@@ -1563,6 +2004,32 @@
     <w:rPr>
       <w:color w:val="605E5C"/>
       <w:shd w:val="clear" w:color="auto" w:fill="E1DFDD"/>
+    </w:rPr>
+  </w:style>
+  <w:style w:type="character" w:styleId="FollowedHyperlink">
+    <w:name w:val="FollowedHyperlink"/>
+    <w:basedOn w:val="DefaultParagraphFont"/>
+    <w:uiPriority w:val="99"/>
+    <w:semiHidden/>
+    <w:unhideWhenUsed/>
+    <w:rsid w:val="00577B97"/>
+    <w:rPr>
+      <w:color w:val="954F72" w:themeColor="followedHyperlink"/>
+      <w:u w:val="single"/>
+    </w:rPr>
+  </w:style>
+  <w:style w:type="character" w:customStyle="1" w:styleId="Heading1Char">
+    <w:name w:val="Heading 1 Char"/>
+    <w:basedOn w:val="DefaultParagraphFont"/>
+    <w:link w:val="Heading1"/>
+    <w:uiPriority w:val="9"/>
+    <w:rsid w:val="00577B97"/>
+    <w:rPr>
+      <w:rFonts w:asciiTheme="majorHAnsi" w:eastAsiaTheme="majorEastAsia" w:hAnsiTheme="majorHAnsi" w:cstheme="majorBidi"/>
+      <w:color w:val="2F5496" w:themeColor="accent1" w:themeShade="BF"/>
+      <w:sz w:val="32"/>
+      <w:szCs w:val="32"/>
+      <w:lang w:val="en-AU" w:eastAsia="en-GB"/>
     </w:rPr>
   </w:style>
 </w:styles>

</xml_diff>